<commit_message>
updat english 5.0 cv
</commit_message>
<xml_diff>
--- a/public/files/cv/english 5.0.docx
+++ b/public/files/cv/english 5.0.docx
@@ -154,7 +154,34 @@
           <w:sz w:val="20"/>
           <w:szCs w:val="20"/>
         </w:rPr>
-        <w:t>Location: Turkey</w:t>
+        <w:t>Location: T</w:t>
+      </w:r>
+      <w:r>
+        <w:rPr>
+          <w:b/>
+          <w:spacing w:val="1"/>
+          <w:sz w:val="20"/>
+          <w:szCs w:val="20"/>
+        </w:rPr>
+        <w:t>ü</w:t>
+      </w:r>
+      <w:r>
+        <w:rPr>
+          <w:b/>
+          <w:spacing w:val="1"/>
+          <w:sz w:val="20"/>
+          <w:szCs w:val="20"/>
+        </w:rPr>
+        <w:t>rk</w:t>
+      </w:r>
+      <w:r>
+        <w:rPr>
+          <w:b/>
+          <w:spacing w:val="1"/>
+          <w:sz w:val="20"/>
+          <w:szCs w:val="20"/>
+        </w:rPr>
+        <w:t>iye</w:t>
       </w:r>
       <w:r>
         <w:rPr>
@@ -542,6 +569,27 @@
         </w:rPr>
         <w:t>User Acquisition department</w:t>
       </w:r>
+      <w:r>
+        <w:rPr>
+          <w:b/>
+          <w:bCs/>
+          <w:i/>
+          <w:spacing w:val="-2"/>
+          <w:sz w:val="18"/>
+        </w:rPr>
+        <w:t xml:space="preserve"> </w:t>
+      </w:r>
+      <w:r>
+        <w:rPr>
+          <w:b/>
+          <w:bCs/>
+          <w:i/>
+          <w:color w:val="C00000"/>
+          <w:spacing w:val="-2"/>
+          <w:sz w:val="18"/>
+        </w:rPr>
+        <w:t>*</w:t>
+      </w:r>
     </w:p>
     <w:p>
       <w:pPr>
@@ -2065,7 +2113,31 @@
         <w:rPr>
           <w:sz w:val="20"/>
         </w:rPr>
-        <w:t xml:space="preserve">Turkey </w:t>
+        <w:t>T</w:t>
+      </w:r>
+      <w:r>
+        <w:rPr>
+          <w:sz w:val="20"/>
+        </w:rPr>
+        <w:t>ü</w:t>
+      </w:r>
+      <w:r>
+        <w:rPr>
+          <w:sz w:val="20"/>
+        </w:rPr>
+        <w:t>rk</w:t>
+      </w:r>
+      <w:r>
+        <w:rPr>
+          <w:sz w:val="20"/>
+        </w:rPr>
+        <w:t>iye</w:t>
+      </w:r>
+      <w:r>
+        <w:rPr>
+          <w:sz w:val="20"/>
+        </w:rPr>
+        <w:t xml:space="preserve"> </w:t>
       </w:r>
     </w:p>
     <w:p>
@@ -2813,7 +2885,7 @@
           <w:sz w:val="18"/>
           <w:szCs w:val="18"/>
         </w:rPr>
-        <w:t>Intercom, MS Office (Words, Excel), Airtable</w:t>
+        <w:t>Intercom, MS Office (Words, Excel</w:t>
       </w:r>
       <w:r>
         <w:rPr>
@@ -2822,7 +2894,7 @@
           <w:sz w:val="18"/>
           <w:szCs w:val="18"/>
         </w:rPr>
-        <w:t>, Zoom, Slack</w:t>
+        <w:t>, etc</w:t>
       </w:r>
       <w:r>
         <w:rPr>
@@ -2831,7 +2903,34 @@
           <w:sz w:val="18"/>
           <w:szCs w:val="18"/>
         </w:rPr>
+        <w:t>), Airtable</w:t>
+      </w:r>
+      <w:r>
+        <w:rPr>
+          <w:b w:val="0"/>
+          <w:bCs w:val="0"/>
+          <w:sz w:val="18"/>
+          <w:szCs w:val="18"/>
+        </w:rPr>
+        <w:t>, Zoom, Slack</w:t>
+      </w:r>
+      <w:r>
+        <w:rPr>
+          <w:b w:val="0"/>
+          <w:bCs w:val="0"/>
+          <w:sz w:val="18"/>
+          <w:szCs w:val="18"/>
+        </w:rPr>
         <w:t>…</w:t>
+      </w:r>
+      <w:r>
+        <w:rPr>
+          <w:b w:val="0"/>
+          <w:bCs w:val="0"/>
+          <w:sz w:val="18"/>
+          <w:szCs w:val="18"/>
+        </w:rPr>
+        <w:t xml:space="preserve"> I can learn any tool easily.</w:t>
       </w:r>
     </w:p>
     <w:p>
@@ -2906,7 +3005,7 @@
     <w:p>
       <w:pPr>
         <w:pStyle w:val="GvdeMetni"/>
-        <w:spacing w:before="61" w:line="276" w:lineRule="auto"/>
+        <w:spacing w:before="61" w:line="360" w:lineRule="auto"/>
         <w:ind w:left="187" w:right="1257"/>
         <w:rPr>
           <w:b/>
@@ -2936,7 +3035,16 @@
         <w:t>Empath, creative,</w:t>
       </w:r>
       <w:r>
-        <w:t xml:space="preserve"> kind, helpful, (mostly) direct,</w:t>
+        <w:t xml:space="preserve"> kind, helpful, </w:t>
+      </w:r>
+      <w:r>
+        <w:t>honest</w:t>
+      </w:r>
+      <w:r>
+        <w:t xml:space="preserve">, </w:t>
+      </w:r>
+      <w:r>
+        <w:t>(mostly) direct,</w:t>
       </w:r>
       <w:r>
         <w:br/>
@@ -2951,7 +3059,7 @@
         <w:t xml:space="preserve">fast learner, </w:t>
       </w:r>
       <w:r>
-        <w:t xml:space="preserve">honest, outgoing, fun &amp; humorous, witty, adventurous, spontaneous, authentic, </w:t>
+        <w:t xml:space="preserve">outgoing, fun &amp; humorous, witty, adventurous, spontaneous, authentic, </w:t>
       </w:r>
       <w:r>
         <w:t xml:space="preserve">extrovert, </w:t>
@@ -2966,7 +3074,7 @@
         <w:tabs>
           <w:tab w:val="left" w:pos="3261"/>
         </w:tabs>
-        <w:spacing w:before="61" w:line="360" w:lineRule="auto"/>
+        <w:spacing w:before="61" w:line="276" w:lineRule="auto"/>
         <w:ind w:left="187" w:right="84"/>
       </w:pPr>
       <w:r>
@@ -2982,8 +3090,38 @@
     </w:p>
     <w:p>
       <w:pPr>
+        <w:pStyle w:val="GvdeMetni"/>
+        <w:tabs>
+          <w:tab w:val="left" w:pos="3261"/>
+        </w:tabs>
+        <w:spacing w:before="61" w:line="276" w:lineRule="auto"/>
+        <w:ind w:left="187" w:right="84"/>
+      </w:pPr>
+      <w:r>
+        <w:rPr>
+          <w:b/>
+          <w:bCs/>
+        </w:rPr>
+        <w:t>Marital Status:</w:t>
+      </w:r>
+      <w:r>
+        <w:t xml:space="preserve"> Single. </w:t>
+      </w:r>
+      <w:r>
+        <w:rPr>
+          <w:b/>
+          <w:bCs/>
+        </w:rPr>
+        <w:t>Mandatory M. Service:</w:t>
+      </w:r>
+      <w:r>
+        <w:t xml:space="preserve"> Completed.</w:t>
+      </w:r>
+    </w:p>
+    <w:p>
+      <w:pPr>
         <w:pStyle w:val="Balk4"/>
-        <w:spacing w:line="276" w:lineRule="auto"/>
+        <w:spacing w:line="360" w:lineRule="auto"/>
         <w:rPr>
           <w:sz w:val="18"/>
           <w:szCs w:val="18"/>
@@ -3123,12 +3261,16 @@
         <w:ind w:left="0" w:firstLine="142"/>
         <w:rPr>
           <w:color w:val="C00000"/>
+          <w:sz w:val="28"/>
+          <w:szCs w:val="28"/>
         </w:rPr>
       </w:pPr>
       <w:r>
         <w:rPr>
           <w:color w:val="C00000"/>
           <w:spacing w:val="-2"/>
+          <w:sz w:val="28"/>
+          <w:szCs w:val="28"/>
         </w:rPr>
         <w:t>FORMAL EDUCATION</w:t>
       </w:r>
@@ -3299,13 +3441,312 @@
         <w:rPr>
           <w:color w:val="5E5E5E"/>
         </w:rPr>
-        <w:t>Management Memberships: ACM Student Chapter</w:t>
+        <w:t>Management</w:t>
+      </w:r>
+    </w:p>
+    <w:p>
+      <w:pPr>
+        <w:pStyle w:val="GvdeMetni"/>
+        <w:tabs>
+          <w:tab w:val="left" w:pos="200"/>
+        </w:tabs>
+        <w:spacing w:before="2" w:line="276" w:lineRule="auto"/>
+        <w:ind w:left="142"/>
+        <w:rPr>
+          <w:color w:val="5E5E5E"/>
+        </w:rPr>
+      </w:pPr>
+      <w:r>
+        <w:rPr>
+          <w:color w:val="5E5E5E"/>
+        </w:rPr>
+        <w:t>Memberships: ACM Student Chapter</w:t>
       </w:r>
     </w:p>
     <w:p>
       <w:pPr>
         <w:jc w:val="both"/>
       </w:pPr>
+      <w:r>
+        <w:rPr>
+          <w:noProof/>
+        </w:rPr>
+        <mc:AlternateContent>
+          <mc:Choice Requires="wps">
+            <w:drawing>
+              <wp:anchor distT="45720" distB="45720" distL="114300" distR="114300" simplePos="0" relativeHeight="251659264" behindDoc="0" locked="0" layoutInCell="1" allowOverlap="1" wp14:anchorId="2D6B6176" wp14:editId="1A9B1A05">
+                <wp:simplePos x="0" y="0"/>
+                <wp:positionH relativeFrom="margin">
+                  <wp:posOffset>143510</wp:posOffset>
+                </wp:positionH>
+                <wp:positionV relativeFrom="paragraph">
+                  <wp:posOffset>728345</wp:posOffset>
+                </wp:positionV>
+                <wp:extent cx="6506845" cy="265430"/>
+                <wp:effectExtent l="0" t="0" r="27305" b="20320"/>
+                <wp:wrapSquare wrapText="bothSides"/>
+                <wp:docPr id="217" name="Metin Kutusu 2"/>
+                <wp:cNvGraphicFramePr>
+                  <a:graphicFrameLocks xmlns:a="http://schemas.openxmlformats.org/drawingml/2006/main"/>
+                </wp:cNvGraphicFramePr>
+                <a:graphic xmlns:a="http://schemas.openxmlformats.org/drawingml/2006/main">
+                  <a:graphicData uri="http://schemas.microsoft.com/office/word/2010/wordprocessingShape">
+                    <wps:wsp>
+                      <wps:cNvSpPr txBox="1">
+                        <a:spLocks noChangeArrowheads="1"/>
+                      </wps:cNvSpPr>
+                      <wps:spPr bwMode="auto">
+                        <a:xfrm>
+                          <a:off x="0" y="0"/>
+                          <a:ext cx="6506845" cy="265430"/>
+                        </a:xfrm>
+                        <a:prstGeom prst="rect">
+                          <a:avLst/>
+                        </a:prstGeom>
+                        <a:solidFill>
+                          <a:srgbClr val="FFFFFF"/>
+                        </a:solidFill>
+                        <a:ln w="9525">
+                          <a:solidFill>
+                            <a:srgbClr val="000000"/>
+                          </a:solidFill>
+                          <a:miter lim="800000"/>
+                          <a:headEnd/>
+                          <a:tailEnd/>
+                        </a:ln>
+                      </wps:spPr>
+                      <wps:txbx>
+                        <w:txbxContent>
+                          <w:p>
+                            <w:pPr>
+                              <w:spacing w:before="20" w:line="276" w:lineRule="auto"/>
+                              <w:rPr>
+                                <w:sz w:val="18"/>
+                                <w:szCs w:val="18"/>
+                              </w:rPr>
+                            </w:pPr>
+                            <w:r>
+                              <w:rPr>
+                                <w:b/>
+                                <w:bCs/>
+                                <w:color w:val="C00000"/>
+                                <w:sz w:val="18"/>
+                                <w:szCs w:val="18"/>
+                              </w:rPr>
+                              <w:t>*</w:t>
+                            </w:r>
+                            <w:r>
+                              <w:rPr>
+                                <w:sz w:val="18"/>
+                                <w:szCs w:val="18"/>
+                              </w:rPr>
+                              <w:t xml:space="preserve"> </w:t>
+                            </w:r>
+                            <w:r>
+                              <w:rPr>
+                                <w:i/>
+                                <w:iCs/>
+                                <w:sz w:val="18"/>
+                                <w:szCs w:val="18"/>
+                              </w:rPr>
+                              <w:t>D</w:t>
+                            </w:r>
+                            <w:r>
+                              <w:rPr>
+                                <w:i/>
+                                <w:iCs/>
+                                <w:sz w:val="18"/>
+                                <w:szCs w:val="18"/>
+                              </w:rPr>
+                              <w:t xml:space="preserve">ue to </w:t>
+                            </w:r>
+                            <w:r>
+                              <w:rPr>
+                                <w:i/>
+                                <w:iCs/>
+                                <w:sz w:val="18"/>
+                                <w:szCs w:val="18"/>
+                              </w:rPr>
+                              <w:t xml:space="preserve">being subjected to </w:t>
+                            </w:r>
+                            <w:r>
+                              <w:rPr>
+                                <w:i/>
+                                <w:iCs/>
+                                <w:sz w:val="18"/>
+                                <w:szCs w:val="18"/>
+                              </w:rPr>
+                              <w:t xml:space="preserve">mobbing in my last work experience, </w:t>
+                            </w:r>
+                            <w:r>
+                              <w:rPr>
+                                <w:i/>
+                                <w:iCs/>
+                                <w:sz w:val="18"/>
+                                <w:szCs w:val="18"/>
+                              </w:rPr>
+                              <w:t xml:space="preserve">I got stuck </w:t>
+                            </w:r>
+                            <w:r>
+                              <w:rPr>
+                                <w:i/>
+                                <w:iCs/>
+                                <w:sz w:val="18"/>
+                                <w:szCs w:val="18"/>
+                              </w:rPr>
+                              <w:t>at</w:t>
+                            </w:r>
+                            <w:r>
+                              <w:rPr>
+                                <w:i/>
+                                <w:iCs/>
+                                <w:sz w:val="18"/>
+                                <w:szCs w:val="18"/>
+                              </w:rPr>
+                              <w:t xml:space="preserve"> Software Engineer title.</w:t>
+                            </w:r>
+                            <w:r>
+                              <w:rPr>
+                                <w:i/>
+                                <w:iCs/>
+                                <w:sz w:val="18"/>
+                                <w:szCs w:val="18"/>
+                              </w:rPr>
+                              <w:t xml:space="preserve"> Case still continues.</w:t>
+                            </w:r>
+                          </w:p>
+                        </w:txbxContent>
+                      </wps:txbx>
+                      <wps:bodyPr rot="0" vert="horz" wrap="square" lIns="91440" tIns="45720" rIns="91440" bIns="45720" anchor="t" anchorCtr="0">
+                        <a:noAutofit/>
+                      </wps:bodyPr>
+                    </wps:wsp>
+                  </a:graphicData>
+                </a:graphic>
+                <wp14:sizeRelH relativeFrom="margin">
+                  <wp14:pctWidth>0</wp14:pctWidth>
+                </wp14:sizeRelH>
+                <wp14:sizeRelV relativeFrom="margin">
+                  <wp14:pctHeight>0</wp14:pctHeight>
+                </wp14:sizeRelV>
+              </wp:anchor>
+            </w:drawing>
+          </mc:Choice>
+          <mc:Fallback>
+            <w:pict>
+              <v:shapetype w14:anchorId="2D6B6176" id="_x0000_t202" coordsize="21600,21600" o:spt="202" path="m,l,21600r21600,l21600,xe">
+                <v:stroke joinstyle="miter"/>
+                <v:path gradientshapeok="t" o:connecttype="rect"/>
+              </v:shapetype>
+              <v:shape id="Metin Kutusu 2" o:spid="_x0000_s1026" type="#_x0000_t202" style="position:absolute;left:0;text-align:left;margin-left:11.3pt;margin-top:57.35pt;width:512.35pt;height:20.9pt;z-index:251659264;visibility:visible;mso-wrap-style:square;mso-width-percent:0;mso-height-percent:0;mso-wrap-distance-left:9pt;mso-wrap-distance-top:3.6pt;mso-wrap-distance-right:9pt;mso-wrap-distance-bottom:3.6pt;mso-position-horizontal:absolute;mso-position-horizontal-relative:margin;mso-position-vertical:absolute;mso-position-vertical-relative:text;mso-width-percent:0;mso-height-percent:0;mso-width-relative:margin;mso-height-relative:margin;v-text-anchor:top" o:gfxdata="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">
+                <v:textbox>
+                  <w:txbxContent>
+                    <w:p>
+                      <w:pPr>
+                        <w:spacing w:before="20" w:line="276" w:lineRule="auto"/>
+                        <w:rPr>
+                          <w:sz w:val="18"/>
+                          <w:szCs w:val="18"/>
+                        </w:rPr>
+                      </w:pPr>
+                      <w:r>
+                        <w:rPr>
+                          <w:b/>
+                          <w:bCs/>
+                          <w:color w:val="C00000"/>
+                          <w:sz w:val="18"/>
+                          <w:szCs w:val="18"/>
+                        </w:rPr>
+                        <w:t>*</w:t>
+                      </w:r>
+                      <w:r>
+                        <w:rPr>
+                          <w:sz w:val="18"/>
+                          <w:szCs w:val="18"/>
+                        </w:rPr>
+                        <w:t xml:space="preserve"> </w:t>
+                      </w:r>
+                      <w:r>
+                        <w:rPr>
+                          <w:i/>
+                          <w:iCs/>
+                          <w:sz w:val="18"/>
+                          <w:szCs w:val="18"/>
+                        </w:rPr>
+                        <w:t>D</w:t>
+                      </w:r>
+                      <w:r>
+                        <w:rPr>
+                          <w:i/>
+                          <w:iCs/>
+                          <w:sz w:val="18"/>
+                          <w:szCs w:val="18"/>
+                        </w:rPr>
+                        <w:t xml:space="preserve">ue to </w:t>
+                      </w:r>
+                      <w:r>
+                        <w:rPr>
+                          <w:i/>
+                          <w:iCs/>
+                          <w:sz w:val="18"/>
+                          <w:szCs w:val="18"/>
+                        </w:rPr>
+                        <w:t xml:space="preserve">being subjected to </w:t>
+                      </w:r>
+                      <w:r>
+                        <w:rPr>
+                          <w:i/>
+                          <w:iCs/>
+                          <w:sz w:val="18"/>
+                          <w:szCs w:val="18"/>
+                        </w:rPr>
+                        <w:t xml:space="preserve">mobbing in my last work experience, </w:t>
+                      </w:r>
+                      <w:r>
+                        <w:rPr>
+                          <w:i/>
+                          <w:iCs/>
+                          <w:sz w:val="18"/>
+                          <w:szCs w:val="18"/>
+                        </w:rPr>
+                        <w:t xml:space="preserve">I got stuck </w:t>
+                      </w:r>
+                      <w:r>
+                        <w:rPr>
+                          <w:i/>
+                          <w:iCs/>
+                          <w:sz w:val="18"/>
+                          <w:szCs w:val="18"/>
+                        </w:rPr>
+                        <w:t>at</w:t>
+                      </w:r>
+                      <w:r>
+                        <w:rPr>
+                          <w:i/>
+                          <w:iCs/>
+                          <w:sz w:val="18"/>
+                          <w:szCs w:val="18"/>
+                        </w:rPr>
+                        <w:t xml:space="preserve"> Software Engineer title.</w:t>
+                      </w:r>
+                      <w:r>
+                        <w:rPr>
+                          <w:i/>
+                          <w:iCs/>
+                          <w:sz w:val="18"/>
+                          <w:szCs w:val="18"/>
+                        </w:rPr>
+                        <w:t xml:space="preserve"> Case still continues.</w:t>
+                      </w:r>
+                    </w:p>
+                  </w:txbxContent>
+                </v:textbox>
+                <w10:wrap type="square" anchorx="margin"/>
+              </v:shape>
+            </w:pict>
+          </mc:Fallback>
+        </mc:AlternateContent>
+      </w:r>
       <w:r>
         <w:br w:type="column"/>
       </w:r>
@@ -3325,8 +3766,8 @@
         <w:spacing w:before="0"/>
         <w:ind w:left="0"/>
         <w:rPr>
-          <w:sz w:val="36"/>
-          <w:szCs w:val="36"/>
+          <w:sz w:val="40"/>
+          <w:szCs w:val="40"/>
           <w:u w:val="none"/>
         </w:rPr>
       </w:pPr>
@@ -3769,7 +4210,7 @@
               <v:stroke joinstyle="miter"/>
               <v:path gradientshapeok="t" o:connecttype="rect"/>
             </v:shapetype>
-            <v:shape id="Textbox 1" o:spid="_x0000_s1026" type="#_x0000_t202" style="position:absolute;margin-left:284.5pt;margin-top:789.05pt;width:24.35pt;height:11.35pt;z-index:-251659776;visibility:visible;mso-wrap-style:square;mso-wrap-distance-left:0;mso-wrap-distance-top:0;mso-wrap-distance-right:0;mso-wrap-distance-bottom:0;mso-position-horizontal:absolute;mso-position-horizontal-relative:page;mso-position-vertical:absolute;mso-position-vertical-relative:page;v-text-anchor:top" o:gfxdata="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" filled="f" stroked="f">
+            <v:shape id="Textbox 1" o:spid="_x0000_s1027" type="#_x0000_t202" style="position:absolute;margin-left:284.5pt;margin-top:789.05pt;width:24.35pt;height:11.35pt;z-index:-251659776;visibility:visible;mso-wrap-style:square;mso-wrap-distance-left:0;mso-wrap-distance-top:0;mso-wrap-distance-right:0;mso-wrap-distance-bottom:0;mso-position-horizontal:absolute;mso-position-horizontal-relative:page;mso-position-vertical:absolute;mso-position-vertical-relative:page;v-text-anchor:top" o:gfxdata="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" filled="f" stroked="f">
               <v:textbox inset="0,0,0,0">
                 <w:txbxContent>
                   <w:p>
@@ -3903,7 +4344,7 @@
     <mc:AlternateContent>
       <mc:Choice Requires="v">
         <w:pict>
-          <v:shapetype w14:anchorId="3F73FC3B" id="_x0000_t75" coordsize="21600,21600" o:spt="75" o:preferrelative="t" path="m@4@5l@4@11@9@11@9@5xe" filled="f" stroked="f">
+          <v:shapetype w14:anchorId="24508B05" id="_x0000_t75" coordsize="21600,21600" o:spt="75" o:preferrelative="t" path="m@4@5l@4@11@9@11@9@5xe" filled="f" stroked="f">
             <v:stroke joinstyle="miter"/>
             <v:formulas>
               <v:f eqn="if lineDrawn pixelLineWidth 0"/>
@@ -3930,10 +4371,10 @@
       </mc:Choice>
       <mc:Fallback>
         <w:drawing>
-          <wp:inline distT="0" distB="0" distL="0" distR="0" wp14:anchorId="63724FEA" wp14:editId="3370A471">
+          <wp:inline distT="0" distB="0" distL="0" distR="0" wp14:anchorId="352FD6AB" wp14:editId="074B2CE0">
             <wp:extent cx="300000" cy="157758"/>
             <wp:effectExtent l="0" t="0" r="0" b="0"/>
-            <wp:docPr id="200163355" name="Image 12"/>
+            <wp:docPr id="1200742352" name="Image 12"/>
             <wp:cNvGraphicFramePr>
               <a:graphicFrameLocks xmlns:a="http://schemas.openxmlformats.org/drawingml/2006/main"/>
             </wp:cNvGraphicFramePr>
@@ -4081,6 +4522,119 @@
     </w:lvl>
   </w:abstractNum>
   <w:abstractNum w:abstractNumId="1" w15:restartNumberingAfterBreak="0">
+    <w:nsid w:val="199D42BE"/>
+    <w:multiLevelType w:val="hybridMultilevel"/>
+    <w:tmpl w:val="0FE875FC"/>
+    <w:lvl w:ilvl="0" w:tplc="B08C8BD0">
+      <w:start w:val="4"/>
+      <w:numFmt w:val="bullet"/>
+      <w:lvlText w:val=""/>
+      <w:lvlJc w:val="left"/>
+      <w:pPr>
+        <w:ind w:left="720" w:hanging="360"/>
+      </w:pPr>
+      <w:rPr>
+        <w:rFonts w:ascii="Symbol" w:eastAsia="Arial" w:hAnsi="Symbol" w:cs="Arial" w:hint="default"/>
+      </w:rPr>
+    </w:lvl>
+    <w:lvl w:ilvl="1" w:tplc="041F0003" w:tentative="1">
+      <w:start w:val="1"/>
+      <w:numFmt w:val="bullet"/>
+      <w:lvlText w:val="o"/>
+      <w:lvlJc w:val="left"/>
+      <w:pPr>
+        <w:ind w:left="1440" w:hanging="360"/>
+      </w:pPr>
+      <w:rPr>
+        <w:rFonts w:ascii="Courier New" w:hAnsi="Courier New" w:cs="Courier New" w:hint="default"/>
+      </w:rPr>
+    </w:lvl>
+    <w:lvl w:ilvl="2" w:tplc="041F0005" w:tentative="1">
+      <w:start w:val="1"/>
+      <w:numFmt w:val="bullet"/>
+      <w:lvlText w:val=""/>
+      <w:lvlJc w:val="left"/>
+      <w:pPr>
+        <w:ind w:left="2160" w:hanging="360"/>
+      </w:pPr>
+      <w:rPr>
+        <w:rFonts w:ascii="Wingdings" w:hAnsi="Wingdings" w:hint="default"/>
+      </w:rPr>
+    </w:lvl>
+    <w:lvl w:ilvl="3" w:tplc="041F0001" w:tentative="1">
+      <w:start w:val="1"/>
+      <w:numFmt w:val="bullet"/>
+      <w:lvlText w:val=""/>
+      <w:lvlJc w:val="left"/>
+      <w:pPr>
+        <w:ind w:left="2880" w:hanging="360"/>
+      </w:pPr>
+      <w:rPr>
+        <w:rFonts w:ascii="Symbol" w:hAnsi="Symbol" w:hint="default"/>
+      </w:rPr>
+    </w:lvl>
+    <w:lvl w:ilvl="4" w:tplc="041F0003" w:tentative="1">
+      <w:start w:val="1"/>
+      <w:numFmt w:val="bullet"/>
+      <w:lvlText w:val="o"/>
+      <w:lvlJc w:val="left"/>
+      <w:pPr>
+        <w:ind w:left="3600" w:hanging="360"/>
+      </w:pPr>
+      <w:rPr>
+        <w:rFonts w:ascii="Courier New" w:hAnsi="Courier New" w:cs="Courier New" w:hint="default"/>
+      </w:rPr>
+    </w:lvl>
+    <w:lvl w:ilvl="5" w:tplc="041F0005" w:tentative="1">
+      <w:start w:val="1"/>
+      <w:numFmt w:val="bullet"/>
+      <w:lvlText w:val=""/>
+      <w:lvlJc w:val="left"/>
+      <w:pPr>
+        <w:ind w:left="4320" w:hanging="360"/>
+      </w:pPr>
+      <w:rPr>
+        <w:rFonts w:ascii="Wingdings" w:hAnsi="Wingdings" w:hint="default"/>
+      </w:rPr>
+    </w:lvl>
+    <w:lvl w:ilvl="6" w:tplc="041F0001" w:tentative="1">
+      <w:start w:val="1"/>
+      <w:numFmt w:val="bullet"/>
+      <w:lvlText w:val=""/>
+      <w:lvlJc w:val="left"/>
+      <w:pPr>
+        <w:ind w:left="5040" w:hanging="360"/>
+      </w:pPr>
+      <w:rPr>
+        <w:rFonts w:ascii="Symbol" w:hAnsi="Symbol" w:hint="default"/>
+      </w:rPr>
+    </w:lvl>
+    <w:lvl w:ilvl="7" w:tplc="041F0003" w:tentative="1">
+      <w:start w:val="1"/>
+      <w:numFmt w:val="bullet"/>
+      <w:lvlText w:val="o"/>
+      <w:lvlJc w:val="left"/>
+      <w:pPr>
+        <w:ind w:left="5760" w:hanging="360"/>
+      </w:pPr>
+      <w:rPr>
+        <w:rFonts w:ascii="Courier New" w:hAnsi="Courier New" w:cs="Courier New" w:hint="default"/>
+      </w:rPr>
+    </w:lvl>
+    <w:lvl w:ilvl="8" w:tplc="041F0005" w:tentative="1">
+      <w:start w:val="1"/>
+      <w:numFmt w:val="bullet"/>
+      <w:lvlText w:val=""/>
+      <w:lvlJc w:val="left"/>
+      <w:pPr>
+        <w:ind w:left="6480" w:hanging="360"/>
+      </w:pPr>
+      <w:rPr>
+        <w:rFonts w:ascii="Wingdings" w:hAnsi="Wingdings" w:hint="default"/>
+      </w:rPr>
+    </w:lvl>
+  </w:abstractNum>
+  <w:abstractNum w:abstractNumId="2" w15:restartNumberingAfterBreak="0">
     <w:nsid w:val="1DC679D5"/>
     <w:multiLevelType w:val="hybridMultilevel"/>
     <w:tmpl w:val="9DEE2BC6"/>
@@ -4192,7 +4746,7 @@
       </w:rPr>
     </w:lvl>
   </w:abstractNum>
-  <w:abstractNum w:abstractNumId="2" w15:restartNumberingAfterBreak="0">
+  <w:abstractNum w:abstractNumId="3" w15:restartNumberingAfterBreak="0">
     <w:nsid w:val="24453323"/>
     <w:multiLevelType w:val="hybridMultilevel"/>
     <w:tmpl w:val="12E8CC2E"/>
@@ -4304,7 +4858,7 @@
       </w:rPr>
     </w:lvl>
   </w:abstractNum>
-  <w:abstractNum w:abstractNumId="3" w15:restartNumberingAfterBreak="0">
+  <w:abstractNum w:abstractNumId="4" w15:restartNumberingAfterBreak="0">
     <w:nsid w:val="252522EE"/>
     <w:multiLevelType w:val="hybridMultilevel"/>
     <w:tmpl w:val="745ED5C8"/>
@@ -4425,7 +4979,7 @@
       </w:rPr>
     </w:lvl>
   </w:abstractNum>
-  <w:abstractNum w:abstractNumId="4" w15:restartNumberingAfterBreak="0">
+  <w:abstractNum w:abstractNumId="5" w15:restartNumberingAfterBreak="0">
     <w:nsid w:val="5304034B"/>
     <w:multiLevelType w:val="hybridMultilevel"/>
     <w:tmpl w:val="9B101EAA"/>
@@ -4538,7 +5092,7 @@
       </w:rPr>
     </w:lvl>
   </w:abstractNum>
-  <w:abstractNum w:abstractNumId="5" w15:restartNumberingAfterBreak="0">
+  <w:abstractNum w:abstractNumId="6" w15:restartNumberingAfterBreak="0">
     <w:nsid w:val="541D1493"/>
     <w:multiLevelType w:val="hybridMultilevel"/>
     <w:tmpl w:val="1270C71C"/>
@@ -4675,7 +5229,120 @@
       </w:rPr>
     </w:lvl>
   </w:abstractNum>
-  <w:abstractNum w:abstractNumId="6" w15:restartNumberingAfterBreak="0">
+  <w:abstractNum w:abstractNumId="7" w15:restartNumberingAfterBreak="0">
+    <w:nsid w:val="55D16EA0"/>
+    <w:multiLevelType w:val="hybridMultilevel"/>
+    <w:tmpl w:val="4704FBE8"/>
+    <w:lvl w:ilvl="0" w:tplc="9D6CC970">
+      <w:start w:val="4"/>
+      <w:numFmt w:val="bullet"/>
+      <w:lvlText w:val=""/>
+      <w:lvlJc w:val="left"/>
+      <w:pPr>
+        <w:ind w:left="1080" w:hanging="360"/>
+      </w:pPr>
+      <w:rPr>
+        <w:rFonts w:ascii="Symbol" w:eastAsia="Arial" w:hAnsi="Symbol" w:cs="Arial" w:hint="default"/>
+      </w:rPr>
+    </w:lvl>
+    <w:lvl w:ilvl="1" w:tplc="041F0003" w:tentative="1">
+      <w:start w:val="1"/>
+      <w:numFmt w:val="bullet"/>
+      <w:lvlText w:val="o"/>
+      <w:lvlJc w:val="left"/>
+      <w:pPr>
+        <w:ind w:left="1800" w:hanging="360"/>
+      </w:pPr>
+      <w:rPr>
+        <w:rFonts w:ascii="Courier New" w:hAnsi="Courier New" w:cs="Courier New" w:hint="default"/>
+      </w:rPr>
+    </w:lvl>
+    <w:lvl w:ilvl="2" w:tplc="041F0005" w:tentative="1">
+      <w:start w:val="1"/>
+      <w:numFmt w:val="bullet"/>
+      <w:lvlText w:val=""/>
+      <w:lvlJc w:val="left"/>
+      <w:pPr>
+        <w:ind w:left="2520" w:hanging="360"/>
+      </w:pPr>
+      <w:rPr>
+        <w:rFonts w:ascii="Wingdings" w:hAnsi="Wingdings" w:hint="default"/>
+      </w:rPr>
+    </w:lvl>
+    <w:lvl w:ilvl="3" w:tplc="041F0001" w:tentative="1">
+      <w:start w:val="1"/>
+      <w:numFmt w:val="bullet"/>
+      <w:lvlText w:val=""/>
+      <w:lvlJc w:val="left"/>
+      <w:pPr>
+        <w:ind w:left="3240" w:hanging="360"/>
+      </w:pPr>
+      <w:rPr>
+        <w:rFonts w:ascii="Symbol" w:hAnsi="Symbol" w:hint="default"/>
+      </w:rPr>
+    </w:lvl>
+    <w:lvl w:ilvl="4" w:tplc="041F0003" w:tentative="1">
+      <w:start w:val="1"/>
+      <w:numFmt w:val="bullet"/>
+      <w:lvlText w:val="o"/>
+      <w:lvlJc w:val="left"/>
+      <w:pPr>
+        <w:ind w:left="3960" w:hanging="360"/>
+      </w:pPr>
+      <w:rPr>
+        <w:rFonts w:ascii="Courier New" w:hAnsi="Courier New" w:cs="Courier New" w:hint="default"/>
+      </w:rPr>
+    </w:lvl>
+    <w:lvl w:ilvl="5" w:tplc="041F0005" w:tentative="1">
+      <w:start w:val="1"/>
+      <w:numFmt w:val="bullet"/>
+      <w:lvlText w:val=""/>
+      <w:lvlJc w:val="left"/>
+      <w:pPr>
+        <w:ind w:left="4680" w:hanging="360"/>
+      </w:pPr>
+      <w:rPr>
+        <w:rFonts w:ascii="Wingdings" w:hAnsi="Wingdings" w:hint="default"/>
+      </w:rPr>
+    </w:lvl>
+    <w:lvl w:ilvl="6" w:tplc="041F0001" w:tentative="1">
+      <w:start w:val="1"/>
+      <w:numFmt w:val="bullet"/>
+      <w:lvlText w:val=""/>
+      <w:lvlJc w:val="left"/>
+      <w:pPr>
+        <w:ind w:left="5400" w:hanging="360"/>
+      </w:pPr>
+      <w:rPr>
+        <w:rFonts w:ascii="Symbol" w:hAnsi="Symbol" w:hint="default"/>
+      </w:rPr>
+    </w:lvl>
+    <w:lvl w:ilvl="7" w:tplc="041F0003" w:tentative="1">
+      <w:start w:val="1"/>
+      <w:numFmt w:val="bullet"/>
+      <w:lvlText w:val="o"/>
+      <w:lvlJc w:val="left"/>
+      <w:pPr>
+        <w:ind w:left="6120" w:hanging="360"/>
+      </w:pPr>
+      <w:rPr>
+        <w:rFonts w:ascii="Courier New" w:hAnsi="Courier New" w:cs="Courier New" w:hint="default"/>
+      </w:rPr>
+    </w:lvl>
+    <w:lvl w:ilvl="8" w:tplc="041F0005" w:tentative="1">
+      <w:start w:val="1"/>
+      <w:numFmt w:val="bullet"/>
+      <w:lvlText w:val=""/>
+      <w:lvlJc w:val="left"/>
+      <w:pPr>
+        <w:ind w:left="6840" w:hanging="360"/>
+      </w:pPr>
+      <w:rPr>
+        <w:rFonts w:ascii="Wingdings" w:hAnsi="Wingdings" w:hint="default"/>
+      </w:rPr>
+    </w:lvl>
+  </w:abstractNum>
+  <w:abstractNum w:abstractNumId="8" w15:restartNumberingAfterBreak="0">
     <w:nsid w:val="595A24DD"/>
     <w:multiLevelType w:val="hybridMultilevel"/>
     <w:tmpl w:val="3358376C"/>
@@ -4797,7 +5464,7 @@
       </w:rPr>
     </w:lvl>
   </w:abstractNum>
-  <w:abstractNum w:abstractNumId="7" w15:restartNumberingAfterBreak="0">
+  <w:abstractNum w:abstractNumId="9" w15:restartNumberingAfterBreak="0">
     <w:nsid w:val="5E412985"/>
     <w:multiLevelType w:val="hybridMultilevel"/>
     <w:tmpl w:val="0FBE5502"/>
@@ -4909,7 +5576,120 @@
       </w:rPr>
     </w:lvl>
   </w:abstractNum>
-  <w:abstractNum w:abstractNumId="8" w15:restartNumberingAfterBreak="0">
+  <w:abstractNum w:abstractNumId="10" w15:restartNumberingAfterBreak="0">
+    <w:nsid w:val="64A31007"/>
+    <w:multiLevelType w:val="hybridMultilevel"/>
+    <w:tmpl w:val="4DD2CEE4"/>
+    <w:lvl w:ilvl="0" w:tplc="4E0EE846">
+      <w:start w:val="4"/>
+      <w:numFmt w:val="bullet"/>
+      <w:lvlText w:val=""/>
+      <w:lvlJc w:val="left"/>
+      <w:pPr>
+        <w:ind w:left="720" w:hanging="360"/>
+      </w:pPr>
+      <w:rPr>
+        <w:rFonts w:ascii="Symbol" w:eastAsia="Arial" w:hAnsi="Symbol" w:cs="Arial" w:hint="default"/>
+      </w:rPr>
+    </w:lvl>
+    <w:lvl w:ilvl="1" w:tplc="041F0003" w:tentative="1">
+      <w:start w:val="1"/>
+      <w:numFmt w:val="bullet"/>
+      <w:lvlText w:val="o"/>
+      <w:lvlJc w:val="left"/>
+      <w:pPr>
+        <w:ind w:left="1440" w:hanging="360"/>
+      </w:pPr>
+      <w:rPr>
+        <w:rFonts w:ascii="Courier New" w:hAnsi="Courier New" w:cs="Courier New" w:hint="default"/>
+      </w:rPr>
+    </w:lvl>
+    <w:lvl w:ilvl="2" w:tplc="041F0005" w:tentative="1">
+      <w:start w:val="1"/>
+      <w:numFmt w:val="bullet"/>
+      <w:lvlText w:val=""/>
+      <w:lvlJc w:val="left"/>
+      <w:pPr>
+        <w:ind w:left="2160" w:hanging="360"/>
+      </w:pPr>
+      <w:rPr>
+        <w:rFonts w:ascii="Wingdings" w:hAnsi="Wingdings" w:hint="default"/>
+      </w:rPr>
+    </w:lvl>
+    <w:lvl w:ilvl="3" w:tplc="041F0001" w:tentative="1">
+      <w:start w:val="1"/>
+      <w:numFmt w:val="bullet"/>
+      <w:lvlText w:val=""/>
+      <w:lvlJc w:val="left"/>
+      <w:pPr>
+        <w:ind w:left="2880" w:hanging="360"/>
+      </w:pPr>
+      <w:rPr>
+        <w:rFonts w:ascii="Symbol" w:hAnsi="Symbol" w:hint="default"/>
+      </w:rPr>
+    </w:lvl>
+    <w:lvl w:ilvl="4" w:tplc="041F0003" w:tentative="1">
+      <w:start w:val="1"/>
+      <w:numFmt w:val="bullet"/>
+      <w:lvlText w:val="o"/>
+      <w:lvlJc w:val="left"/>
+      <w:pPr>
+        <w:ind w:left="3600" w:hanging="360"/>
+      </w:pPr>
+      <w:rPr>
+        <w:rFonts w:ascii="Courier New" w:hAnsi="Courier New" w:cs="Courier New" w:hint="default"/>
+      </w:rPr>
+    </w:lvl>
+    <w:lvl w:ilvl="5" w:tplc="041F0005" w:tentative="1">
+      <w:start w:val="1"/>
+      <w:numFmt w:val="bullet"/>
+      <w:lvlText w:val=""/>
+      <w:lvlJc w:val="left"/>
+      <w:pPr>
+        <w:ind w:left="4320" w:hanging="360"/>
+      </w:pPr>
+      <w:rPr>
+        <w:rFonts w:ascii="Wingdings" w:hAnsi="Wingdings" w:hint="default"/>
+      </w:rPr>
+    </w:lvl>
+    <w:lvl w:ilvl="6" w:tplc="041F0001" w:tentative="1">
+      <w:start w:val="1"/>
+      <w:numFmt w:val="bullet"/>
+      <w:lvlText w:val=""/>
+      <w:lvlJc w:val="left"/>
+      <w:pPr>
+        <w:ind w:left="5040" w:hanging="360"/>
+      </w:pPr>
+      <w:rPr>
+        <w:rFonts w:ascii="Symbol" w:hAnsi="Symbol" w:hint="default"/>
+      </w:rPr>
+    </w:lvl>
+    <w:lvl w:ilvl="7" w:tplc="041F0003" w:tentative="1">
+      <w:start w:val="1"/>
+      <w:numFmt w:val="bullet"/>
+      <w:lvlText w:val="o"/>
+      <w:lvlJc w:val="left"/>
+      <w:pPr>
+        <w:ind w:left="5760" w:hanging="360"/>
+      </w:pPr>
+      <w:rPr>
+        <w:rFonts w:ascii="Courier New" w:hAnsi="Courier New" w:cs="Courier New" w:hint="default"/>
+      </w:rPr>
+    </w:lvl>
+    <w:lvl w:ilvl="8" w:tplc="041F0005" w:tentative="1">
+      <w:start w:val="1"/>
+      <w:numFmt w:val="bullet"/>
+      <w:lvlText w:val=""/>
+      <w:lvlJc w:val="left"/>
+      <w:pPr>
+        <w:ind w:left="6480" w:hanging="360"/>
+      </w:pPr>
+      <w:rPr>
+        <w:rFonts w:ascii="Wingdings" w:hAnsi="Wingdings" w:hint="default"/>
+      </w:rPr>
+    </w:lvl>
+  </w:abstractNum>
+  <w:abstractNum w:abstractNumId="11" w15:restartNumberingAfterBreak="0">
     <w:nsid w:val="6CC75967"/>
     <w:multiLevelType w:val="hybridMultilevel"/>
     <w:tmpl w:val="9BDCBC30"/>
@@ -5021,7 +5801,7 @@
       </w:rPr>
     </w:lvl>
   </w:abstractNum>
-  <w:abstractNum w:abstractNumId="9" w15:restartNumberingAfterBreak="0">
+  <w:abstractNum w:abstractNumId="12" w15:restartNumberingAfterBreak="0">
     <w:nsid w:val="70594F34"/>
     <w:multiLevelType w:val="multilevel"/>
     <w:tmpl w:val="8512784A"/>
@@ -5170,7 +5950,7 @@
       </w:rPr>
     </w:lvl>
   </w:abstractNum>
-  <w:abstractNum w:abstractNumId="10" w15:restartNumberingAfterBreak="0">
+  <w:abstractNum w:abstractNumId="13" w15:restartNumberingAfterBreak="0">
     <w:nsid w:val="73BB0CCD"/>
     <w:multiLevelType w:val="hybridMultilevel"/>
     <w:tmpl w:val="D230F8EA"/>
@@ -5284,37 +6064,46 @@
     </w:lvl>
   </w:abstractNum>
   <w:num w:numId="1" w16cid:durableId="297339103">
+    <w:abstractNumId w:val="6"/>
+  </w:num>
+  <w:num w:numId="2" w16cid:durableId="236401414">
+    <w:abstractNumId w:val="4"/>
+  </w:num>
+  <w:num w:numId="3" w16cid:durableId="613441360">
+    <w:abstractNumId w:val="12"/>
+  </w:num>
+  <w:num w:numId="4" w16cid:durableId="995767780">
+    <w:abstractNumId w:val="3"/>
+  </w:num>
+  <w:num w:numId="5" w16cid:durableId="1270697759">
+    <w:abstractNumId w:val="11"/>
+  </w:num>
+  <w:num w:numId="6" w16cid:durableId="105004444">
+    <w:abstractNumId w:val="9"/>
+  </w:num>
+  <w:num w:numId="7" w16cid:durableId="898589842">
+    <w:abstractNumId w:val="2"/>
+  </w:num>
+  <w:num w:numId="8" w16cid:durableId="1376152385">
     <w:abstractNumId w:val="5"/>
   </w:num>
-  <w:num w:numId="2" w16cid:durableId="236401414">
-    <w:abstractNumId w:val="3"/>
-  </w:num>
-  <w:num w:numId="3" w16cid:durableId="613441360">
-    <w:abstractNumId w:val="9"/>
-  </w:num>
-  <w:num w:numId="4" w16cid:durableId="995767780">
-    <w:abstractNumId w:val="2"/>
-  </w:num>
-  <w:num w:numId="5" w16cid:durableId="1270697759">
-    <w:abstractNumId w:val="8"/>
-  </w:num>
-  <w:num w:numId="6" w16cid:durableId="105004444">
-    <w:abstractNumId w:val="7"/>
-  </w:num>
-  <w:num w:numId="7" w16cid:durableId="898589842">
-    <w:abstractNumId w:val="1"/>
-  </w:num>
-  <w:num w:numId="8" w16cid:durableId="1376152385">
-    <w:abstractNumId w:val="4"/>
-  </w:num>
   <w:num w:numId="9" w16cid:durableId="1490175193">
-    <w:abstractNumId w:val="10"/>
+    <w:abstractNumId w:val="13"/>
   </w:num>
   <w:num w:numId="10" w16cid:durableId="1836410990">
-    <w:abstractNumId w:val="6"/>
+    <w:abstractNumId w:val="8"/>
   </w:num>
   <w:num w:numId="11" w16cid:durableId="2021663259">
     <w:abstractNumId w:val="0"/>
+  </w:num>
+  <w:num w:numId="12" w16cid:durableId="1618173912">
+    <w:abstractNumId w:val="10"/>
+  </w:num>
+  <w:num w:numId="13" w16cid:durableId="26689425">
+    <w:abstractNumId w:val="1"/>
+  </w:num>
+  <w:num w:numId="14" w16cid:durableId="595334557">
+    <w:abstractNumId w:val="7"/>
   </w:num>
 </w:numbering>
 </file>
@@ -5834,6 +6623,7 @@
   <w:style w:type="character" w:default="1" w:styleId="VarsaylanParagrafYazTipi">
     <w:name w:val="Default Paragraph Font"/>
     <w:uiPriority w:val="1"/>
+    <w:semiHidden/>
     <w:unhideWhenUsed/>
   </w:style>
   <w:style w:type="table" w:default="1" w:styleId="NormalTablo">

</xml_diff>